<commit_message>
Update 2520 workload doc and E02 exercise
</commit_message>
<xml_diff>
--- a/public/downloads/2520-NTW2029workload.docx
+++ b/public/downloads/2520-NTW2029workload.docx
@@ -772,6 +772,31 @@
               <w:pStyle w:val="Compact"/>
             </w:pPr>
             <w:r>
+              <w:t>9.2 preparation</w:t>
+            </w:r>
+          </w:p>
+        </w:tc>
+        <w:tc>
+          <w:tcPr>
+            <w:tcW w:w="3734" w:type="dxa"/>
+          </w:tcPr>
+          <w:p>
+            <w:pPr>
+              <w:pStyle w:val="Compact"/>
+            </w:pPr>
+          </w:p>
+        </w:tc>
+      </w:tr>
+      <w:tr>
+        <w:tc>
+          <w:tcPr>
+            <w:tcW w:w="5508" w:type="dxa"/>
+          </w:tcPr>
+          <w:p>
+            <w:pPr>
+              <w:pStyle w:val="Compact"/>
+            </w:pPr>
+            <w:r>
               <w:t>P04 Paper 2 Article Selection</w:t>
             </w:r>
           </w:p>
@@ -797,32 +822,10 @@
               <w:pStyle w:val="Compact"/>
             </w:pPr>
             <w:r>
-              <w:t>9.2 preparation</w:t>
-            </w:r>
-          </w:p>
-        </w:tc>
-        <w:tc>
-          <w:tcPr>
-            <w:tcW w:w="3734" w:type="dxa"/>
-          </w:tcPr>
-          <w:p>
-            <w:pPr>
-              <w:pStyle w:val="Compact"/>
-            </w:pPr>
-          </w:p>
-        </w:tc>
-      </w:tr>
-      <w:tr>
-        <w:tc>
-          <w:tcPr>
-            <w:tcW w:w="5508" w:type="dxa"/>
-          </w:tcPr>
-          <w:p>
-            <w:pPr>
-              <w:pStyle w:val="Compact"/>
-            </w:pPr>
-            <w:r>
-              <w:t>P05 Paper 2 Disagreement Summary</w:t>
+              <w:t xml:space="preserve">P05 Paper 2 </w:t>
+            </w:r>
+            <w:r>
+              <w:t>Identify the Criticism</w:t>
             </w:r>
           </w:p>
         </w:tc>
@@ -848,6 +851,37 @@
             </w:pPr>
             <w:r>
               <w:lastRenderedPageBreak/>
+              <w:t>10.</w:t>
+            </w:r>
+            <w:r>
+              <w:t>1</w:t>
+            </w:r>
+            <w:r>
+              <w:t xml:space="preserve"> preparation</w:t>
+            </w:r>
+          </w:p>
+        </w:tc>
+        <w:tc>
+          <w:tcPr>
+            <w:tcW w:w="3734" w:type="dxa"/>
+          </w:tcPr>
+          <w:p>
+            <w:pPr>
+              <w:pStyle w:val="Compact"/>
+            </w:pPr>
+          </w:p>
+        </w:tc>
+      </w:tr>
+      <w:tr>
+        <w:tc>
+          <w:tcPr>
+            <w:tcW w:w="5508" w:type="dxa"/>
+          </w:tcPr>
+          <w:p>
+            <w:pPr>
+              <w:pStyle w:val="Compact"/>
+            </w:pPr>
+            <w:r>
               <w:t>10.2 preparation</w:t>
             </w:r>
           </w:p>

</xml_diff>